<commit_message>
tables with updated hh wealth covariate
</commit_message>
<xml_diff>
--- a/tables/supplementary/biomarkers_child.docx
+++ b/tables/supplementary/biomarkers_child.docx
@@ -244,7 +244,27 @@
                 <w:sz w:val="22"/>
                 <w:szCs w:val="22"/>
               </w:rPr>
-              <w:t>IL-1B (pg/ml)</w:t>
+              <w:t>IL-1B (</w:t>
+            </w:r>
+            <w:proofErr w:type="spellStart"/>
+            <w:r>
+              <w:rPr>
+                <w:rFonts w:ascii="Helvetica" w:eastAsia="Helvetica" w:hAnsi="Helvetica" w:cs="Helvetica"/>
+                <w:color w:val="000000"/>
+                <w:sz w:val="22"/>
+                <w:szCs w:val="22"/>
+              </w:rPr>
+              <w:t>pg</w:t>
+            </w:r>
+            <w:proofErr w:type="spellEnd"/>
+            <w:r>
+              <w:rPr>
+                <w:rFonts w:ascii="Helvetica" w:eastAsia="Helvetica" w:hAnsi="Helvetica" w:cs="Helvetica"/>
+                <w:color w:val="000000"/>
+                <w:sz w:val="22"/>
+                <w:szCs w:val="22"/>
+              </w:rPr>
+              <w:t>/mL)</w:t>
             </w:r>
           </w:p>
         </w:tc>
@@ -334,25 +354,27 @@
                 <w:sz w:val="22"/>
                 <w:szCs w:val="22"/>
               </w:rPr>
-              <w:t>I</w:t>
-            </w:r>
-            <w:r>
-              <w:rPr>
-                <w:rFonts w:ascii="Helvetica" w:eastAsia="Helvetica" w:hAnsi="Helvetica" w:cs="Helvetica"/>
-                <w:color w:val="000000"/>
-                <w:sz w:val="22"/>
-                <w:szCs w:val="22"/>
-              </w:rPr>
-              <w:t>L</w:t>
-            </w:r>
-            <w:r>
-              <w:rPr>
-                <w:rFonts w:ascii="Helvetica" w:eastAsia="Helvetica" w:hAnsi="Helvetica" w:cs="Helvetica"/>
-                <w:color w:val="000000"/>
-                <w:sz w:val="22"/>
-                <w:szCs w:val="22"/>
-              </w:rPr>
-              <w:t>-6 (pg/ml)</w:t>
+              <w:t>IL-6 (</w:t>
+            </w:r>
+            <w:proofErr w:type="spellStart"/>
+            <w:r>
+              <w:rPr>
+                <w:rFonts w:ascii="Helvetica" w:eastAsia="Helvetica" w:hAnsi="Helvetica" w:cs="Helvetica"/>
+                <w:color w:val="000000"/>
+                <w:sz w:val="22"/>
+                <w:szCs w:val="22"/>
+              </w:rPr>
+              <w:t>pg</w:t>
+            </w:r>
+            <w:proofErr w:type="spellEnd"/>
+            <w:r>
+              <w:rPr>
+                <w:rFonts w:ascii="Helvetica" w:eastAsia="Helvetica" w:hAnsi="Helvetica" w:cs="Helvetica"/>
+                <w:color w:val="000000"/>
+                <w:sz w:val="22"/>
+                <w:szCs w:val="22"/>
+              </w:rPr>
+              <w:t>/mL)</w:t>
             </w:r>
           </w:p>
         </w:tc>
@@ -442,7 +464,27 @@
                 <w:sz w:val="22"/>
                 <w:szCs w:val="22"/>
               </w:rPr>
-              <w:t>TNF-a (pg/ml)</w:t>
+              <w:t>TNF-a (</w:t>
+            </w:r>
+            <w:proofErr w:type="spellStart"/>
+            <w:r>
+              <w:rPr>
+                <w:rFonts w:ascii="Helvetica" w:eastAsia="Helvetica" w:hAnsi="Helvetica" w:cs="Helvetica"/>
+                <w:color w:val="000000"/>
+                <w:sz w:val="22"/>
+                <w:szCs w:val="22"/>
+              </w:rPr>
+              <w:t>pg</w:t>
+            </w:r>
+            <w:proofErr w:type="spellEnd"/>
+            <w:r>
+              <w:rPr>
+                <w:rFonts w:ascii="Helvetica" w:eastAsia="Helvetica" w:hAnsi="Helvetica" w:cs="Helvetica"/>
+                <w:color w:val="000000"/>
+                <w:sz w:val="22"/>
+                <w:szCs w:val="22"/>
+              </w:rPr>
+              <w:t>/mL)</w:t>
             </w:r>
           </w:p>
         </w:tc>
@@ -532,7 +574,27 @@
                 <w:sz w:val="22"/>
                 <w:szCs w:val="22"/>
               </w:rPr>
-              <w:t>IL-12 (pg/ml)</w:t>
+              <w:t>IL-12 (</w:t>
+            </w:r>
+            <w:proofErr w:type="spellStart"/>
+            <w:r>
+              <w:rPr>
+                <w:rFonts w:ascii="Helvetica" w:eastAsia="Helvetica" w:hAnsi="Helvetica" w:cs="Helvetica"/>
+                <w:color w:val="000000"/>
+                <w:sz w:val="22"/>
+                <w:szCs w:val="22"/>
+              </w:rPr>
+              <w:t>pg</w:t>
+            </w:r>
+            <w:proofErr w:type="spellEnd"/>
+            <w:r>
+              <w:rPr>
+                <w:rFonts w:ascii="Helvetica" w:eastAsia="Helvetica" w:hAnsi="Helvetica" w:cs="Helvetica"/>
+                <w:color w:val="000000"/>
+                <w:sz w:val="22"/>
+                <w:szCs w:val="22"/>
+              </w:rPr>
+              <w:t>/mL)</w:t>
             </w:r>
           </w:p>
         </w:tc>
@@ -622,7 +684,27 @@
                 <w:sz w:val="22"/>
                 <w:szCs w:val="22"/>
               </w:rPr>
-              <w:t>IFN-y (pg/ml)</w:t>
+              <w:t>IFN-y (</w:t>
+            </w:r>
+            <w:proofErr w:type="spellStart"/>
+            <w:r>
+              <w:rPr>
+                <w:rFonts w:ascii="Helvetica" w:eastAsia="Helvetica" w:hAnsi="Helvetica" w:cs="Helvetica"/>
+                <w:color w:val="000000"/>
+                <w:sz w:val="22"/>
+                <w:szCs w:val="22"/>
+              </w:rPr>
+              <w:t>pg</w:t>
+            </w:r>
+            <w:proofErr w:type="spellEnd"/>
+            <w:r>
+              <w:rPr>
+                <w:rFonts w:ascii="Helvetica" w:eastAsia="Helvetica" w:hAnsi="Helvetica" w:cs="Helvetica"/>
+                <w:color w:val="000000"/>
+                <w:sz w:val="22"/>
+                <w:szCs w:val="22"/>
+              </w:rPr>
+              <w:t>/mL)</w:t>
             </w:r>
           </w:p>
         </w:tc>
@@ -712,7 +794,27 @@
                 <w:sz w:val="22"/>
                 <w:szCs w:val="22"/>
               </w:rPr>
-              <w:t>IL-4 (pg/ml)</w:t>
+              <w:t>IL-4 (</w:t>
+            </w:r>
+            <w:proofErr w:type="spellStart"/>
+            <w:r>
+              <w:rPr>
+                <w:rFonts w:ascii="Helvetica" w:eastAsia="Helvetica" w:hAnsi="Helvetica" w:cs="Helvetica"/>
+                <w:color w:val="000000"/>
+                <w:sz w:val="22"/>
+                <w:szCs w:val="22"/>
+              </w:rPr>
+              <w:t>pg</w:t>
+            </w:r>
+            <w:proofErr w:type="spellEnd"/>
+            <w:r>
+              <w:rPr>
+                <w:rFonts w:ascii="Helvetica" w:eastAsia="Helvetica" w:hAnsi="Helvetica" w:cs="Helvetica"/>
+                <w:color w:val="000000"/>
+                <w:sz w:val="22"/>
+                <w:szCs w:val="22"/>
+              </w:rPr>
+              <w:t>/mL)</w:t>
             </w:r>
           </w:p>
         </w:tc>
@@ -802,7 +904,27 @@
                 <w:sz w:val="22"/>
                 <w:szCs w:val="22"/>
               </w:rPr>
-              <w:t>IL-5 (pg/ml)</w:t>
+              <w:t>IL-5 (</w:t>
+            </w:r>
+            <w:proofErr w:type="spellStart"/>
+            <w:r>
+              <w:rPr>
+                <w:rFonts w:ascii="Helvetica" w:eastAsia="Helvetica" w:hAnsi="Helvetica" w:cs="Helvetica"/>
+                <w:color w:val="000000"/>
+                <w:sz w:val="22"/>
+                <w:szCs w:val="22"/>
+              </w:rPr>
+              <w:t>pg</w:t>
+            </w:r>
+            <w:proofErr w:type="spellEnd"/>
+            <w:r>
+              <w:rPr>
+                <w:rFonts w:ascii="Helvetica" w:eastAsia="Helvetica" w:hAnsi="Helvetica" w:cs="Helvetica"/>
+                <w:color w:val="000000"/>
+                <w:sz w:val="22"/>
+                <w:szCs w:val="22"/>
+              </w:rPr>
+              <w:t>/mL)</w:t>
             </w:r>
           </w:p>
         </w:tc>
@@ -892,7 +1014,27 @@
                 <w:sz w:val="22"/>
                 <w:szCs w:val="22"/>
               </w:rPr>
-              <w:t>IL-13 (pg/ml)</w:t>
+              <w:t>IL-13 (</w:t>
+            </w:r>
+            <w:proofErr w:type="spellStart"/>
+            <w:r>
+              <w:rPr>
+                <w:rFonts w:ascii="Helvetica" w:eastAsia="Helvetica" w:hAnsi="Helvetica" w:cs="Helvetica"/>
+                <w:color w:val="000000"/>
+                <w:sz w:val="22"/>
+                <w:szCs w:val="22"/>
+              </w:rPr>
+              <w:t>pg</w:t>
+            </w:r>
+            <w:proofErr w:type="spellEnd"/>
+            <w:r>
+              <w:rPr>
+                <w:rFonts w:ascii="Helvetica" w:eastAsia="Helvetica" w:hAnsi="Helvetica" w:cs="Helvetica"/>
+                <w:color w:val="000000"/>
+                <w:sz w:val="22"/>
+                <w:szCs w:val="22"/>
+              </w:rPr>
+              <w:t>/mL)</w:t>
             </w:r>
           </w:p>
         </w:tc>
@@ -982,7 +1124,27 @@
                 <w:sz w:val="22"/>
                 <w:szCs w:val="22"/>
               </w:rPr>
-              <w:t>IL-17A (pg/ml)</w:t>
+              <w:t>IL-17A (</w:t>
+            </w:r>
+            <w:proofErr w:type="spellStart"/>
+            <w:r>
+              <w:rPr>
+                <w:rFonts w:ascii="Helvetica" w:eastAsia="Helvetica" w:hAnsi="Helvetica" w:cs="Helvetica"/>
+                <w:color w:val="000000"/>
+                <w:sz w:val="22"/>
+                <w:szCs w:val="22"/>
+              </w:rPr>
+              <w:t>pg</w:t>
+            </w:r>
+            <w:proofErr w:type="spellEnd"/>
+            <w:r>
+              <w:rPr>
+                <w:rFonts w:ascii="Helvetica" w:eastAsia="Helvetica" w:hAnsi="Helvetica" w:cs="Helvetica"/>
+                <w:color w:val="000000"/>
+                <w:sz w:val="22"/>
+                <w:szCs w:val="22"/>
+              </w:rPr>
+              <w:t>/mL)</w:t>
             </w:r>
           </w:p>
         </w:tc>
@@ -1072,7 +1234,27 @@
                 <w:sz w:val="22"/>
                 <w:szCs w:val="22"/>
               </w:rPr>
-              <w:t>IL-21 (pg/ml)</w:t>
+              <w:t>IL-21 (</w:t>
+            </w:r>
+            <w:proofErr w:type="spellStart"/>
+            <w:r>
+              <w:rPr>
+                <w:rFonts w:ascii="Helvetica" w:eastAsia="Helvetica" w:hAnsi="Helvetica" w:cs="Helvetica"/>
+                <w:color w:val="000000"/>
+                <w:sz w:val="22"/>
+                <w:szCs w:val="22"/>
+              </w:rPr>
+              <w:t>pg</w:t>
+            </w:r>
+            <w:proofErr w:type="spellEnd"/>
+            <w:r>
+              <w:rPr>
+                <w:rFonts w:ascii="Helvetica" w:eastAsia="Helvetica" w:hAnsi="Helvetica" w:cs="Helvetica"/>
+                <w:color w:val="000000"/>
+                <w:sz w:val="22"/>
+                <w:szCs w:val="22"/>
+              </w:rPr>
+              <w:t>/mL)</w:t>
             </w:r>
           </w:p>
         </w:tc>
@@ -1162,7 +1344,27 @@
                 <w:sz w:val="22"/>
                 <w:szCs w:val="22"/>
               </w:rPr>
-              <w:t>IL-10 (pg/ml)</w:t>
+              <w:t>IL-10 (</w:t>
+            </w:r>
+            <w:proofErr w:type="spellStart"/>
+            <w:r>
+              <w:rPr>
+                <w:rFonts w:ascii="Helvetica" w:eastAsia="Helvetica" w:hAnsi="Helvetica" w:cs="Helvetica"/>
+                <w:color w:val="000000"/>
+                <w:sz w:val="22"/>
+                <w:szCs w:val="22"/>
+              </w:rPr>
+              <w:t>pg</w:t>
+            </w:r>
+            <w:proofErr w:type="spellEnd"/>
+            <w:r>
+              <w:rPr>
+                <w:rFonts w:ascii="Helvetica" w:eastAsia="Helvetica" w:hAnsi="Helvetica" w:cs="Helvetica"/>
+                <w:color w:val="000000"/>
+                <w:sz w:val="22"/>
+                <w:szCs w:val="22"/>
+              </w:rPr>
+              <w:t>/mL)</w:t>
             </w:r>
           </w:p>
         </w:tc>
@@ -1252,7 +1454,27 @@
                 <w:sz w:val="22"/>
                 <w:szCs w:val="22"/>
               </w:rPr>
-              <w:t>IL-2 (pg/ml)</w:t>
+              <w:t>IL-2 (</w:t>
+            </w:r>
+            <w:proofErr w:type="spellStart"/>
+            <w:r>
+              <w:rPr>
+                <w:rFonts w:ascii="Helvetica" w:eastAsia="Helvetica" w:hAnsi="Helvetica" w:cs="Helvetica"/>
+                <w:color w:val="000000"/>
+                <w:sz w:val="22"/>
+                <w:szCs w:val="22"/>
+              </w:rPr>
+              <w:t>pg</w:t>
+            </w:r>
+            <w:proofErr w:type="spellEnd"/>
+            <w:r>
+              <w:rPr>
+                <w:rFonts w:ascii="Helvetica" w:eastAsia="Helvetica" w:hAnsi="Helvetica" w:cs="Helvetica"/>
+                <w:color w:val="000000"/>
+                <w:sz w:val="22"/>
+                <w:szCs w:val="22"/>
+              </w:rPr>
+              <w:t>/mL)</w:t>
             </w:r>
           </w:p>
         </w:tc>
@@ -1343,7 +1565,27 @@
                 <w:szCs w:val="22"/>
               </w:rPr>
               <w:lastRenderedPageBreak/>
-              <w:t>GM-CSF (pg/ml)</w:t>
+              <w:t>GM-CSF (</w:t>
+            </w:r>
+            <w:proofErr w:type="spellStart"/>
+            <w:r>
+              <w:rPr>
+                <w:rFonts w:ascii="Helvetica" w:eastAsia="Helvetica" w:hAnsi="Helvetica" w:cs="Helvetica"/>
+                <w:color w:val="000000"/>
+                <w:sz w:val="22"/>
+                <w:szCs w:val="22"/>
+              </w:rPr>
+              <w:t>pg</w:t>
+            </w:r>
+            <w:proofErr w:type="spellEnd"/>
+            <w:r>
+              <w:rPr>
+                <w:rFonts w:ascii="Helvetica" w:eastAsia="Helvetica" w:hAnsi="Helvetica" w:cs="Helvetica"/>
+                <w:color w:val="000000"/>
+                <w:sz w:val="22"/>
+                <w:szCs w:val="22"/>
+              </w:rPr>
+              <w:t>/mL)</w:t>
             </w:r>
           </w:p>
         </w:tc>

</xml_diff>